<commit_message>
Updated meeting notes etc etc
</commit_message>
<xml_diff>
--- a/Meeting Minutes/MEETING NOTES TITLE.docx
+++ b/Meeting Minutes/MEETING NOTES TITLE.docx
@@ -99,7 +99,19 @@
         <w:rPr>
           <w:lang w:val="en-CA"/>
         </w:rPr>
-        <w:t>January 19 – March 17, 2016</w:t>
+        <w:t xml:space="preserve">January 19 – </w:t>
+      </w:r>
+      <w:r>
+        <w:rPr>
+          <w:lang w:val="en-CA"/>
+        </w:rPr>
+        <w:t>April 7</w:t>
+      </w:r>
+      <w:r>
+        <w:rPr>
+          <w:lang w:val="en-CA"/>
+        </w:rPr>
+        <w:t>, 2016</w:t>
       </w:r>
       <w:bookmarkStart w:id="0" w:name="_GoBack"/>
       <w:bookmarkEnd w:id="0"/>

</xml_diff>